<commit_message>
Adding my stuff to homework 3 doc
</commit_message>
<xml_diff>
--- a/Homework#3.docx
+++ b/Homework#3.docx
@@ -1,6 +1,6 @@
 
 <file path=word/document.xml><?xml version="1.0" encoding="utf-8"?>
-<w:document xmlns:wpc="http://schemas.microsoft.com/office/word/2010/wordprocessingCanvas" xmlns:mo="http://schemas.microsoft.com/office/mac/office/2008/main" xmlns:mc="http://schemas.openxmlformats.org/markup-compatibility/2006" xmlns:mv="urn:schemas-microsoft-com:mac:vml" xmlns:o="urn:schemas-microsoft-com:office:office" xmlns:r="http://schemas.openxmlformats.org/officeDocument/2006/relationships" xmlns:m="http://schemas.openxmlformats.org/officeDocument/2006/math" xmlns:v="urn:schemas-microsoft-com:vml" xmlns:wp14="http://schemas.microsoft.com/office/word/2010/wordprocessingDrawing" xmlns:wp="http://schemas.openxmlformats.org/drawingml/2006/wordprocessingDrawing" xmlns:w10="urn:schemas-microsoft-com:office:word" xmlns:w="http://schemas.openxmlformats.org/wordprocessingml/2006/main" xmlns:w14="http://schemas.microsoft.com/office/word/2010/wordml" xmlns:wpg="http://schemas.microsoft.com/office/word/2010/wordprocessingGroup" xmlns:wpi="http://schemas.microsoft.com/office/word/2010/wordprocessingInk" xmlns:wne="http://schemas.microsoft.com/office/word/2006/wordml" xmlns:wps="http://schemas.microsoft.com/office/word/2010/wordprocessingShape" mc:Ignorable="w14 wp14">
+<w:document xmlns:ve="http://schemas.openxmlformats.org/markup-compatibility/2006" xmlns:o="urn:schemas-microsoft-com:office:office" xmlns:r="http://schemas.openxmlformats.org/officeDocument/2006/relationships" xmlns:m="http://schemas.openxmlformats.org/officeDocument/2006/math" xmlns:v="urn:schemas-microsoft-com:vml" xmlns:wp="http://schemas.openxmlformats.org/drawingml/2006/wordprocessingDrawing" xmlns:w10="urn:schemas-microsoft-com:office:word" xmlns:w="http://schemas.openxmlformats.org/wordprocessingml/2006/main" xmlns:wne="http://schemas.microsoft.com/office/word/2006/wordml">
   <w:body>
     <w:p>
       <w:pPr>
@@ -431,13 +431,51 @@
         <w:t>4)</w:t>
       </w:r>
     </w:p>
-    <w:p/>
-    <w:p>
-      <w:r>
+    <w:p>
+      <w:r>
+        <w:object w:dxaOrig="10928" w:dyaOrig="17850">
+          <v:shapetype id="_x0000_t75" coordsize="21600,21600" o:spt="75" o:preferrelative="t" path="m@4@5l@4@11@9@11@9@5xe" filled="f" stroked="f">
+            <v:stroke joinstyle="miter"/>
+            <v:formulas>
+              <v:f eqn="if lineDrawn pixelLineWidth 0"/>
+              <v:f eqn="sum @0 1 0"/>
+              <v:f eqn="sum 0 0 @1"/>
+              <v:f eqn="prod @2 1 2"/>
+              <v:f eqn="prod @3 21600 pixelWidth"/>
+              <v:f eqn="prod @3 21600 pixelHeight"/>
+              <v:f eqn="sum @0 0 1"/>
+              <v:f eqn="prod @6 1 2"/>
+              <v:f eqn="prod @7 21600 pixelWidth"/>
+              <v:f eqn="sum @8 21600 0"/>
+              <v:f eqn="prod @7 21600 pixelHeight"/>
+              <v:f eqn="sum @10 21600 0"/>
+            </v:formulas>
+            <v:path o:extrusionok="f" gradientshapeok="t" o:connecttype="rect"/>
+            <o:lock v:ext="edit" aspectratio="t"/>
+          </v:shapetype>
+          <v:shape id="_x0000_i1025" type="#_x0000_t75" style="width:351.7pt;height:577.25pt" o:ole="">
+            <v:imagedata r:id="rId4" o:title=""/>
+          </v:shape>
+          <o:OLEObject Type="Embed" ProgID="Visio.Drawing.11" ShapeID="_x0000_i1025" DrawAspect="Content" ObjectID="_1580614773" r:id="rId5"/>
+        </w:object>
+      </w:r>
+    </w:p>
+    <w:p>
+      <w:r>
+        <w:lastRenderedPageBreak/>
         <w:t>Case 8)</w:t>
       </w:r>
     </w:p>
-    <w:p/>
+    <w:p>
+      <w:r>
+        <w:object w:dxaOrig="10887" w:dyaOrig="8266">
+          <v:shape id="_x0000_i1026" type="#_x0000_t75" style="width:6in;height:327.5pt" o:ole="">
+            <v:imagedata r:id="rId6" o:title=""/>
+          </v:shape>
+          <o:OLEObject Type="Embed" ProgID="Visio.Drawing.11" ShapeID="_x0000_i1026" DrawAspect="Content" ObjectID="_1580614774" r:id="rId7"/>
+        </w:object>
+      </w:r>
+    </w:p>
     <w:p>
       <w:pPr>
         <w:rPr>
@@ -462,7 +500,7 @@
           <w:noProof/>
         </w:rPr>
         <w:drawing>
-          <wp:inline distT="0" distB="0" distL="0" distR="0" wp14:anchorId="35E27C6A" wp14:editId="4CCBD0C7">
+          <wp:inline distT="0" distB="0" distL="0" distR="0">
             <wp:extent cx="5486400" cy="3279775"/>
             <wp:effectExtent l="0" t="0" r="0" b="0"/>
             <wp:docPr id="2" name="Picture 2"/>
@@ -477,10 +515,10 @@
                     <pic:cNvPicPr/>
                   </pic:nvPicPr>
                   <pic:blipFill>
-                    <a:blip r:embed="rId5">
+                    <a:blip r:embed="rId8">
                       <a:extLst>
                         <a:ext uri="{28A0092B-C50C-407E-A947-70E740481C1C}">
-                          <a14:useLocalDpi xmlns:a14="http://schemas.microsoft.com/office/drawing/2010/main" val="0"/>
+                          <a14:useLocalDpi xmlns:a14="http://schemas.microsoft.com/office/drawing/2010/main" xmlns:wps="http://schemas.microsoft.com/office/word/2010/wordprocessingShape" xmlns:wpi="http://schemas.microsoft.com/office/word/2010/wordprocessingInk" xmlns:wpg="http://schemas.microsoft.com/office/word/2010/wordprocessingGroup" xmlns:w14="http://schemas.microsoft.com/office/word/2010/wordml" xmlns:w="http://schemas.openxmlformats.org/wordprocessingml/2006/main" xmlns:w10="urn:schemas-microsoft-com:office:word" xmlns:wp14="http://schemas.microsoft.com/office/word/2010/wordprocessingDrawing" xmlns:v="urn:schemas-microsoft-com:vml" xmlns:o="urn:schemas-microsoft-com:office:office" xmlns:mv="urn:schemas-microsoft-com:mac:vml" xmlns:mc="http://schemas.openxmlformats.org/markup-compatibility/2006" xmlns:mo="http://schemas.microsoft.com/office/mac/office/2008/main" xmlns:wpc="http://schemas.microsoft.com/office/word/2010/wordprocessingCanvas" xmlns="" val="0"/>
                         </a:ext>
                       </a:extLst>
                     </a:blip>
@@ -506,9 +544,20 @@
     </w:p>
     <w:p>
       <w:r>
+        <w:lastRenderedPageBreak/>
         <w:t>2)</w:t>
       </w:r>
     </w:p>
+    <w:p>
+      <w:r>
+        <w:object w:dxaOrig="6427" w:dyaOrig="9619">
+          <v:shape id="_x0000_i1027" type="#_x0000_t75" style="width:264.4pt;height:395.7pt" o:ole="">
+            <v:imagedata r:id="rId9" o:title=""/>
+          </v:shape>
+          <o:OLEObject Type="Embed" ProgID="Visio.Drawing.11" ShapeID="_x0000_i1027" DrawAspect="Content" ObjectID="_1580614775" r:id="rId10"/>
+        </w:object>
+      </w:r>
+    </w:p>
     <w:p/>
     <w:p>
       <w:r>
@@ -524,7 +573,7 @@
           <w:noProof/>
         </w:rPr>
         <w:drawing>
-          <wp:inline distT="0" distB="0" distL="0" distR="0" wp14:anchorId="53ABD3B0" wp14:editId="47280617">
+          <wp:inline distT="0" distB="0" distL="0" distR="0">
             <wp:extent cx="5486400" cy="1757045"/>
             <wp:effectExtent l="0" t="0" r="0" b="0"/>
             <wp:docPr id="3" name="Picture 3"/>
@@ -539,10 +588,10 @@
                     <pic:cNvPicPr/>
                   </pic:nvPicPr>
                   <pic:blipFill>
-                    <a:blip r:embed="rId6">
+                    <a:blip r:embed="rId11">
                       <a:extLst>
                         <a:ext uri="{28A0092B-C50C-407E-A947-70E740481C1C}">
-                          <a14:useLocalDpi xmlns:a14="http://schemas.microsoft.com/office/drawing/2010/main" val="0"/>
+                          <a14:useLocalDpi xmlns:a14="http://schemas.microsoft.com/office/drawing/2010/main" xmlns:wps="http://schemas.microsoft.com/office/word/2010/wordprocessingShape" xmlns:wpi="http://schemas.microsoft.com/office/word/2010/wordprocessingInk" xmlns:wpg="http://schemas.microsoft.com/office/word/2010/wordprocessingGroup" xmlns:w14="http://schemas.microsoft.com/office/word/2010/wordml" xmlns:w="http://schemas.openxmlformats.org/wordprocessingml/2006/main" xmlns:w10="urn:schemas-microsoft-com:office:word" xmlns:wp14="http://schemas.microsoft.com/office/word/2010/wordprocessingDrawing" xmlns:v="urn:schemas-microsoft-com:vml" xmlns:o="urn:schemas-microsoft-com:office:office" xmlns:mv="urn:schemas-microsoft-com:mac:vml" xmlns:mc="http://schemas.openxmlformats.org/markup-compatibility/2006" xmlns:mo="http://schemas.microsoft.com/office/mac/office/2008/main" xmlns:wpc="http://schemas.microsoft.com/office/word/2010/wordprocessingCanvas" xmlns="" val="0"/>
                         </a:ext>
                       </a:extLst>
                     </a:blip>
@@ -570,17 +619,11 @@
     <w:p/>
     <w:p/>
     <w:p/>
-    <w:p>
-      <w:r>
-        <w:t>(</w:t>
-      </w:r>
-      <w:proofErr w:type="gramStart"/>
-      <w:r>
-        <w:t>b</w:t>
-      </w:r>
-      <w:proofErr w:type="gramEnd"/>
-      <w:r>
-        <w:t>)</w:t>
+    <w:p/>
+    <w:p>
+      <w:r>
+        <w:lastRenderedPageBreak/>
+        <w:t>(b)</w:t>
       </w:r>
     </w:p>
     <w:p>
@@ -589,7 +632,7 @@
           <w:noProof/>
         </w:rPr>
         <w:drawing>
-          <wp:inline distT="0" distB="0" distL="0" distR="0" wp14:anchorId="139B5640" wp14:editId="5805ACDE">
+          <wp:inline distT="0" distB="0" distL="0" distR="0">
             <wp:extent cx="4569864" cy="3086245"/>
             <wp:effectExtent l="0" t="0" r="2540" b="0"/>
             <wp:docPr id="4" name="Picture 4"/>
@@ -604,10 +647,10 @@
                     <pic:cNvPicPr/>
                   </pic:nvPicPr>
                   <pic:blipFill>
-                    <a:blip r:embed="rId7">
+                    <a:blip r:embed="rId12">
                       <a:extLst>
                         <a:ext uri="{28A0092B-C50C-407E-A947-70E740481C1C}">
-                          <a14:useLocalDpi xmlns:a14="http://schemas.microsoft.com/office/drawing/2010/main" val="0"/>
+                          <a14:useLocalDpi xmlns:a14="http://schemas.microsoft.com/office/drawing/2010/main" xmlns:wps="http://schemas.microsoft.com/office/word/2010/wordprocessingShape" xmlns:wpi="http://schemas.microsoft.com/office/word/2010/wordprocessingInk" xmlns:wpg="http://schemas.microsoft.com/office/word/2010/wordprocessingGroup" xmlns:w14="http://schemas.microsoft.com/office/word/2010/wordml" xmlns:w="http://schemas.openxmlformats.org/wordprocessingml/2006/main" xmlns:w10="urn:schemas-microsoft-com:office:word" xmlns:wp14="http://schemas.microsoft.com/office/word/2010/wordprocessingDrawing" xmlns:v="urn:schemas-microsoft-com:vml" xmlns:o="urn:schemas-microsoft-com:office:office" xmlns:mv="urn:schemas-microsoft-com:mac:vml" xmlns:mc="http://schemas.openxmlformats.org/markup-compatibility/2006" xmlns:mo="http://schemas.microsoft.com/office/mac/office/2008/main" xmlns:wpc="http://schemas.microsoft.com/office/word/2010/wordprocessingCanvas" xmlns="" val="0"/>
                         </a:ext>
                       </a:extLst>
                     </a:blip>
@@ -645,7 +688,7 @@
           <w:noProof/>
         </w:rPr>
         <w:drawing>
-          <wp:inline distT="0" distB="0" distL="0" distR="0" wp14:anchorId="7F8C0368" wp14:editId="45408BDF">
+          <wp:inline distT="0" distB="0" distL="0" distR="0">
             <wp:extent cx="2952131" cy="2628900"/>
             <wp:effectExtent l="0" t="0" r="0" b="0"/>
             <wp:docPr id="5" name="Picture 5"/>
@@ -660,10 +703,10 @@
                     <pic:cNvPicPr/>
                   </pic:nvPicPr>
                   <pic:blipFill>
-                    <a:blip r:embed="rId8">
+                    <a:blip r:embed="rId13">
                       <a:extLst>
                         <a:ext uri="{28A0092B-C50C-407E-A947-70E740481C1C}">
-                          <a14:useLocalDpi xmlns:a14="http://schemas.microsoft.com/office/drawing/2010/main" val="0"/>
+                          <a14:useLocalDpi xmlns:a14="http://schemas.microsoft.com/office/drawing/2010/main" xmlns:wps="http://schemas.microsoft.com/office/word/2010/wordprocessingShape" xmlns:wpi="http://schemas.microsoft.com/office/word/2010/wordprocessingInk" xmlns:wpg="http://schemas.microsoft.com/office/word/2010/wordprocessingGroup" xmlns:w14="http://schemas.microsoft.com/office/word/2010/wordml" xmlns:w="http://schemas.openxmlformats.org/wordprocessingml/2006/main" xmlns:w10="urn:schemas-microsoft-com:office:word" xmlns:wp14="http://schemas.microsoft.com/office/word/2010/wordprocessingDrawing" xmlns:v="urn:schemas-microsoft-com:vml" xmlns:o="urn:schemas-microsoft-com:office:office" xmlns:mv="urn:schemas-microsoft-com:mac:vml" xmlns:mc="http://schemas.openxmlformats.org/markup-compatibility/2006" xmlns:mo="http://schemas.microsoft.com/office/mac/office/2008/main" xmlns:wpc="http://schemas.microsoft.com/office/word/2010/wordprocessingCanvas" xmlns="" val="0"/>
                         </a:ext>
                       </a:extLst>
                     </a:blip>
@@ -693,14 +736,13 @@
       <w:pgMar w:top="1440" w:right="1800" w:bottom="1440" w:left="1800" w:header="720" w:footer="720" w:gutter="0"/>
       <w:cols w:space="720"/>
       <w:docGrid w:linePitch="360"/>
-      <w:printerSettings r:id="rId9"/>
     </w:sectPr>
   </w:body>
 </w:document>
 </file>
 
 <file path=word/styles.xml><?xml version="1.0" encoding="utf-8"?>
-<w:styles xmlns:mc="http://schemas.openxmlformats.org/markup-compatibility/2006" xmlns:r="http://schemas.openxmlformats.org/officeDocument/2006/relationships" xmlns:w="http://schemas.openxmlformats.org/wordprocessingml/2006/main" xmlns:w14="http://schemas.microsoft.com/office/word/2010/wordml" mc:Ignorable="w14">
+<w:styles xmlns:r="http://schemas.openxmlformats.org/officeDocument/2006/relationships" xmlns:w="http://schemas.openxmlformats.org/wordprocessingml/2006/main">
   <w:docDefaults>
     <w:rPrDefault>
       <w:rPr>
@@ -712,7 +754,7 @@
     </w:rPrDefault>
     <w:pPrDefault/>
   </w:docDefaults>
-  <w:latentStyles w:defLockedState="0" w:defUIPriority="99" w:defSemiHidden="1" w:defUnhideWhenUsed="1" w:defQFormat="0" w:count="276">
+  <w:latentStyles w:defLockedState="0" w:defUIPriority="99" w:defSemiHidden="1" w:defUnhideWhenUsed="1" w:defQFormat="0" w:count="267">
     <w:lsdException w:name="Normal" w:semiHidden="0" w:uiPriority="0" w:unhideWhenUsed="0" w:qFormat="1"/>
     <w:lsdException w:name="heading 1" w:semiHidden="0" w:uiPriority="9" w:unhideWhenUsed="0" w:qFormat="1"/>
     <w:lsdException w:name="heading 2" w:uiPriority="9" w:qFormat="1"/>
@@ -854,6 +896,7 @@
   <w:style w:type="paragraph" w:default="1" w:styleId="Normal">
     <w:name w:val="Normal"/>
     <w:qFormat/>
+    <w:rsid w:val="0000329F"/>
   </w:style>
   <w:style w:type="character" w:default="1" w:styleId="DefaultParagraphFont">
     <w:name w:val="Default Paragraph Font"/>
@@ -866,6 +909,7 @@
     <w:uiPriority w:val="99"/>
     <w:semiHidden/>
     <w:unhideWhenUsed/>
+    <w:qFormat/>
     <w:tblPr>
       <w:tblInd w:w="0" w:type="dxa"/>
       <w:tblCellMar>

</xml_diff>